<commit_message>
Sprint 1 Design/Code Inspection Update
Updated the sprint 1 design/code inspection document to include modules for each test.
</commit_message>
<xml_diff>
--- a/Documents/Sprint1DesignInspectionCodeInspectionUnitTesting.docx
+++ b/Documents/Sprint1DesignInspectionCodeInspectionUnitTesting.docx
@@ -3,6 +3,413 @@
 <w:document xmlns:mc="http://schemas.openxmlformats.org/markup-compatibility/2006" xmlns:o="urn:schemas-microsoft-com:office:office" xmlns:r="http://schemas.openxmlformats.org/officeDocument/2006/relationships" xmlns:m="http://schemas.openxmlformats.org/officeDocument/2006/math" xmlns:v="urn:schemas-microsoft-com:vml" xmlns:wp="http://schemas.openxmlformats.org/drawingml/2006/wordprocessingDrawing" xmlns:w10="urn:schemas-microsoft-com:office:word" xmlns:w="http://schemas.openxmlformats.org/wordprocessingml/2006/main" xmlns:wne="http://schemas.microsoft.com/office/word/2006/wordml" xmlns:sl="http://schemas.openxmlformats.org/schemaLibrary/2006/main" xmlns:a="http://schemas.openxmlformats.org/drawingml/2006/main" xmlns:pic="http://schemas.openxmlformats.org/drawingml/2006/picture" xmlns:c="http://schemas.openxmlformats.org/drawingml/2006/chart" xmlns:lc="http://schemas.openxmlformats.org/drawingml/2006/lockedCanvas" xmlns:dgm="http://schemas.openxmlformats.org/drawingml/2006/diagram" xmlns:wps="http://schemas.microsoft.com/office/word/2010/wordprocessingShape" xmlns:wpg="http://schemas.microsoft.com/office/word/2010/wordprocessingGroup">
   <w:background w:color="FFFFFF"/>
   <w:body>
+    <w:p>
+      <w:pPr>
+        <w:contextualSpacing w:val="0"/>
+      </w:pPr>
+      <w:r>
+        <w:rPr>
+          <w:b w:val="1"/>
+          <w:rtl w:val="0"/>
+        </w:rPr>
+        <w:t xml:space="preserve">Project Modules:</w:t>
+      </w:r>
+      <w:r>
+        <w:rPr>
+          <w:rtl w:val="0"/>
+        </w:rPr>
+        <w:t xml:space="preserve"> </w:t>
+      </w:r>
+    </w:p>
+    <w:p>
+      <w:pPr>
+        <w:numPr>
+          <w:ilvl w:val="0"/>
+          <w:numId w:val="1"/>
+        </w:numPr>
+        <w:ind w:left="720" w:hanging="360"/>
+        <w:contextualSpacing w:val="1"/>
+        <w:rPr>
+          <w:u w:val="none"/>
+        </w:rPr>
+      </w:pPr>
+      <w:r>
+        <w:rPr>
+          <w:rtl w:val="0"/>
+        </w:rPr>
+        <w:t xml:space="preserve">Log in</w:t>
+      </w:r>
+    </w:p>
+    <w:p>
+      <w:pPr>
+        <w:numPr>
+          <w:ilvl w:val="0"/>
+          <w:numId w:val="1"/>
+        </w:numPr>
+        <w:ind w:left="720" w:hanging="360"/>
+        <w:contextualSpacing w:val="1"/>
+        <w:rPr>
+          <w:u w:val="none"/>
+        </w:rPr>
+      </w:pPr>
+      <w:r>
+        <w:rPr>
+          <w:rtl w:val="0"/>
+        </w:rPr>
+        <w:t xml:space="preserve">Sign up</w:t>
+      </w:r>
+    </w:p>
+    <w:p>
+      <w:pPr>
+        <w:numPr>
+          <w:ilvl w:val="0"/>
+          <w:numId w:val="1"/>
+        </w:numPr>
+        <w:ind w:left="720" w:hanging="360"/>
+        <w:contextualSpacing w:val="1"/>
+        <w:rPr>
+          <w:u w:val="none"/>
+        </w:rPr>
+      </w:pPr>
+      <w:r>
+        <w:rPr>
+          <w:rtl w:val="0"/>
+        </w:rPr>
+        <w:t xml:space="preserve">Question and Answer</w:t>
+      </w:r>
+    </w:p>
+    <w:p>
+      <w:pPr>
+        <w:numPr>
+          <w:ilvl w:val="0"/>
+          <w:numId w:val="1"/>
+        </w:numPr>
+        <w:ind w:left="720" w:hanging="360"/>
+        <w:contextualSpacing w:val="1"/>
+        <w:rPr>
+          <w:u w:val="none"/>
+        </w:rPr>
+      </w:pPr>
+      <w:r>
+        <w:rPr>
+          <w:rtl w:val="0"/>
+        </w:rPr>
+        <w:t xml:space="preserve">User Settings</w:t>
+      </w:r>
+    </w:p>
+    <w:p>
+      <w:pPr>
+        <w:numPr>
+          <w:ilvl w:val="0"/>
+          <w:numId w:val="1"/>
+        </w:numPr>
+        <w:ind w:left="720" w:hanging="360"/>
+        <w:contextualSpacing w:val="1"/>
+        <w:rPr>
+          <w:u w:val="none"/>
+        </w:rPr>
+      </w:pPr>
+      <w:r>
+        <w:rPr>
+          <w:rtl w:val="0"/>
+        </w:rPr>
+        <w:t xml:space="preserve">Dev Requests</w:t>
+      </w:r>
+    </w:p>
+    <w:p>
+      <w:pPr>
+        <w:numPr>
+          <w:ilvl w:val="0"/>
+          <w:numId w:val="1"/>
+        </w:numPr>
+        <w:ind w:left="720" w:hanging="360"/>
+        <w:contextualSpacing w:val="1"/>
+        <w:rPr>
+          <w:u w:val="none"/>
+        </w:rPr>
+      </w:pPr>
+      <w:r>
+        <w:rPr>
+          <w:rtl w:val="0"/>
+        </w:rPr>
+        <w:t xml:space="preserve">Visual Display</w:t>
+      </w:r>
+    </w:p>
+    <w:p>
+      <w:pPr>
+        <w:numPr>
+          <w:ilvl w:val="0"/>
+          <w:numId w:val="1"/>
+        </w:numPr>
+        <w:ind w:left="720" w:hanging="360"/>
+        <w:contextualSpacing w:val="1"/>
+        <w:rPr>
+          <w:u w:val="none"/>
+        </w:rPr>
+      </w:pPr>
+      <w:r>
+        <w:rPr>
+          <w:rtl w:val="0"/>
+        </w:rPr>
+        <w:t xml:space="preserve">Reviewing, Searching</w:t>
+      </w:r>
+    </w:p>
+    <w:p>
+      <w:pPr>
+        <w:numPr>
+          <w:ilvl w:val="0"/>
+          <w:numId w:val="1"/>
+        </w:numPr>
+        <w:ind w:left="720" w:hanging="360"/>
+        <w:contextualSpacing w:val="1"/>
+        <w:rPr>
+          <w:u w:val="none"/>
+        </w:rPr>
+      </w:pPr>
+      <w:r>
+        <w:rPr>
+          <w:rtl w:val="0"/>
+        </w:rPr>
+        <w:t xml:space="preserve">Review Rating</w:t>
+      </w:r>
+    </w:p>
+    <w:p>
+      <w:pPr>
+        <w:numPr>
+          <w:ilvl w:val="0"/>
+          <w:numId w:val="1"/>
+        </w:numPr>
+        <w:ind w:left="720" w:hanging="360"/>
+        <w:contextualSpacing w:val="1"/>
+        <w:rPr>
+          <w:u w:val="none"/>
+        </w:rPr>
+      </w:pPr>
+      <w:r>
+        <w:rPr>
+          <w:rtl w:val="0"/>
+        </w:rPr>
+        <w:t xml:space="preserve">Front Page</w:t>
+      </w:r>
+    </w:p>
+    <w:p>
+      <w:pPr>
+        <w:numPr>
+          <w:ilvl w:val="0"/>
+          <w:numId w:val="1"/>
+        </w:numPr>
+        <w:ind w:left="720" w:hanging="360"/>
+        <w:contextualSpacing w:val="1"/>
+        <w:rPr>
+          <w:u w:val="none"/>
+        </w:rPr>
+      </w:pPr>
+      <w:r>
+        <w:rPr>
+          <w:rtl w:val="0"/>
+        </w:rPr>
+        <w:t xml:space="preserve">Visual Display</w:t>
+      </w:r>
+    </w:p>
+    <w:p>
+      <w:pPr>
+        <w:contextualSpacing w:val="0"/>
+      </w:pPr>
+      <w:r>
+        <w:rPr>
+          <w:rtl w:val="0"/>
+        </w:rPr>
+      </w:r>
+    </w:p>
+    <w:p>
+      <w:pPr>
+        <w:contextualSpacing w:val="0"/>
+      </w:pPr>
+      <w:r>
+        <w:rPr>
+          <w:b w:val="1"/>
+          <w:rtl w:val="0"/>
+        </w:rPr>
+        <w:t xml:space="preserve">Modules Worked on this Sprint:</w:t>
+      </w:r>
+      <w:r>
+        <w:rPr>
+          <w:rtl w:val="0"/>
+        </w:rPr>
+        <w:t xml:space="preserve"> </w:t>
+      </w:r>
+    </w:p>
+    <w:p>
+      <w:pPr>
+        <w:numPr>
+          <w:ilvl w:val="0"/>
+          <w:numId w:val="2"/>
+        </w:numPr>
+        <w:ind w:left="720" w:hanging="360"/>
+        <w:contextualSpacing w:val="1"/>
+        <w:rPr>
+          <w:u w:val="none"/>
+        </w:rPr>
+      </w:pPr>
+      <w:r>
+        <w:rPr>
+          <w:rtl w:val="0"/>
+        </w:rPr>
+        <w:t xml:space="preserve">Log in - Finished</w:t>
+      </w:r>
+    </w:p>
+    <w:p>
+      <w:pPr>
+        <w:numPr>
+          <w:ilvl w:val="0"/>
+          <w:numId w:val="2"/>
+        </w:numPr>
+        <w:ind w:left="720" w:hanging="360"/>
+        <w:contextualSpacing w:val="1"/>
+        <w:rPr>
+          <w:u w:val="none"/>
+        </w:rPr>
+      </w:pPr>
+      <w:r>
+        <w:rPr>
+          <w:rtl w:val="0"/>
+        </w:rPr>
+        <w:t xml:space="preserve">Sign up - Finished</w:t>
+      </w:r>
+    </w:p>
+    <w:p>
+      <w:pPr>
+        <w:numPr>
+          <w:ilvl w:val="0"/>
+          <w:numId w:val="2"/>
+        </w:numPr>
+        <w:ind w:left="720" w:hanging="360"/>
+        <w:contextualSpacing w:val="1"/>
+        <w:rPr>
+          <w:u w:val="none"/>
+        </w:rPr>
+      </w:pPr>
+      <w:r>
+        <w:rPr>
+          <w:rtl w:val="0"/>
+        </w:rPr>
+        <w:t xml:space="preserve">User Settings - Finished</w:t>
+      </w:r>
+    </w:p>
+    <w:p>
+      <w:pPr>
+        <w:numPr>
+          <w:ilvl w:val="0"/>
+          <w:numId w:val="2"/>
+        </w:numPr>
+        <w:ind w:left="720" w:hanging="360"/>
+        <w:contextualSpacing w:val="1"/>
+        <w:rPr>
+          <w:u w:val="none"/>
+        </w:rPr>
+      </w:pPr>
+      <w:r>
+        <w:rPr>
+          <w:rtl w:val="0"/>
+        </w:rPr>
+        <w:t xml:space="preserve">Dev Requests - Finished</w:t>
+      </w:r>
+    </w:p>
+    <w:p>
+      <w:pPr>
+        <w:numPr>
+          <w:ilvl w:val="0"/>
+          <w:numId w:val="2"/>
+        </w:numPr>
+        <w:ind w:left="720" w:hanging="360"/>
+        <w:contextualSpacing w:val="1"/>
+        <w:rPr>
+          <w:u w:val="none"/>
+        </w:rPr>
+      </w:pPr>
+      <w:r>
+        <w:rPr>
+          <w:rtl w:val="0"/>
+        </w:rPr>
+        <w:t xml:space="preserve">Visual Display - Still in Progress</w:t>
+      </w:r>
+    </w:p>
+    <w:p>
+      <w:pPr>
+        <w:numPr>
+          <w:ilvl w:val="0"/>
+          <w:numId w:val="2"/>
+        </w:numPr>
+        <w:ind w:left="720" w:hanging="360"/>
+        <w:contextualSpacing w:val="1"/>
+        <w:rPr>
+          <w:u w:val="none"/>
+        </w:rPr>
+      </w:pPr>
+      <w:r>
+        <w:rPr>
+          <w:rtl w:val="0"/>
+        </w:rPr>
+        <w:t xml:space="preserve">Front Page - Still in Progress</w:t>
+      </w:r>
+    </w:p>
+    <w:p>
+      <w:pPr>
+        <w:numPr>
+          <w:ilvl w:val="0"/>
+          <w:numId w:val="2"/>
+        </w:numPr>
+        <w:ind w:left="720" w:hanging="360"/>
+        <w:contextualSpacing w:val="1"/>
+        <w:rPr>
+          <w:u w:val="none"/>
+        </w:rPr>
+      </w:pPr>
+      <w:r>
+        <w:rPr>
+          <w:rtl w:val="0"/>
+        </w:rPr>
+        <w:t xml:space="preserve">Searching - Still in Progress</w:t>
+      </w:r>
+    </w:p>
+    <w:p>
+      <w:pPr>
+        <w:numPr>
+          <w:ilvl w:val="0"/>
+          <w:numId w:val="2"/>
+        </w:numPr>
+        <w:ind w:left="720" w:hanging="360"/>
+        <w:contextualSpacing w:val="1"/>
+        <w:rPr>
+          <w:u w:val="none"/>
+        </w:rPr>
+      </w:pPr>
+      <w:r>
+        <w:rPr>
+          <w:rtl w:val="0"/>
+        </w:rPr>
+        <w:t xml:space="preserve">Reviewing - Finished</w:t>
+      </w:r>
+    </w:p>
+    <w:p>
+      <w:pPr>
+        <w:numPr>
+          <w:ilvl w:val="0"/>
+          <w:numId w:val="2"/>
+        </w:numPr>
+        <w:ind w:left="720" w:hanging="360"/>
+        <w:contextualSpacing w:val="1"/>
+        <w:rPr>
+          <w:u w:val="none"/>
+        </w:rPr>
+      </w:pPr>
+      <w:r>
+        <w:rPr>
+          <w:rtl w:val="0"/>
+        </w:rPr>
+        <w:t xml:space="preserve">Review Ratings - Still in Progress</w:t>
+      </w:r>
+    </w:p>
     <w:p>
       <w:pPr>
         <w:contextualSpacing w:val="0"/>
@@ -33,14 +440,14 @@
       <w:tblGrid>
         <w:gridCol w:w="1455"/>
         <w:gridCol w:w="4020"/>
-        <w:gridCol w:w="1185"/>
-        <w:gridCol w:w="3420"/>
+        <w:gridCol w:w="1080"/>
+        <w:gridCol w:w="3525"/>
         <w:tblGridChange w:id="0">
           <w:tblGrid>
             <w:gridCol w:w="1455"/>
             <w:gridCol w:w="4020"/>
-            <w:gridCol w:w="1185"/>
-            <w:gridCol w:w="3420"/>
+            <w:gridCol w:w="1080"/>
+            <w:gridCol w:w="3525"/>
           </w:tblGrid>
         </w:tblGridChange>
       </w:tblGrid>
@@ -743,7 +1150,7 @@
               <w:rPr>
                 <w:rtl w:val="0"/>
               </w:rPr>
-              <w:t xml:space="preserve">Description</w:t>
+              <w:t xml:space="preserve">Module - Description</w:t>
             </w:r>
           </w:p>
         </w:tc>
@@ -825,27 +1232,39 @@
               <w:t xml:space="preserve">1</w:t>
             </w:r>
           </w:p>
-        </w:tc>
-        <w:tc>
-          <w:tcPr>
-            <w:tcMar>
-              <w:top w:w="100.0" w:type="dxa"/>
-              <w:left w:w="100.0" w:type="dxa"/>
-              <w:bottom w:w="100.0" w:type="dxa"/>
-              <w:right w:w="100.0" w:type="dxa"/>
-            </w:tcMar>
-          </w:tcPr>
-          <w:p>
-            <w:pPr>
-              <w:widowControl w:val="0"/>
-              <w:spacing w:line="240" w:lineRule="auto"/>
-              <w:contextualSpacing w:val="0"/>
-            </w:pPr>
-            <w:r>
-              <w:rPr>
-                <w:rtl w:val="0"/>
-              </w:rPr>
-              <w:t xml:space="preserve">The “average” column in the Courses database was in conflict with the Rails Active Records method of the same name. So our Courses database could not be seeded.</w:t>
+          <w:p>
+            <w:pPr>
+              <w:widowControl w:val="0"/>
+              <w:spacing w:line="240" w:lineRule="auto"/>
+              <w:contextualSpacing w:val="0"/>
+            </w:pPr>
+            <w:r>
+              <w:rPr>
+                <w:rtl w:val="0"/>
+              </w:rPr>
+            </w:r>
+          </w:p>
+        </w:tc>
+        <w:tc>
+          <w:tcPr>
+            <w:tcMar>
+              <w:top w:w="100.0" w:type="dxa"/>
+              <w:left w:w="100.0" w:type="dxa"/>
+              <w:bottom w:w="100.0" w:type="dxa"/>
+              <w:right w:w="100.0" w:type="dxa"/>
+            </w:tcMar>
+          </w:tcPr>
+          <w:p>
+            <w:pPr>
+              <w:widowControl w:val="0"/>
+              <w:spacing w:line="240" w:lineRule="auto"/>
+              <w:contextualSpacing w:val="0"/>
+            </w:pPr>
+            <w:r>
+              <w:rPr>
+                <w:rtl w:val="0"/>
+              </w:rPr>
+              <w:t xml:space="preserve">Reviewing - The “average” column in the Courses database was in conflict with the Rails Active Records method of the same name. So our Courses database could not be seeded.</w:t>
             </w:r>
           </w:p>
         </w:tc>
@@ -939,7 +1358,7 @@
               <w:rPr>
                 <w:rtl w:val="0"/>
               </w:rPr>
-              <w:t xml:space="preserve">Seeding the database did not work on Windows machines</w:t>
+              <w:t xml:space="preserve">Reviewing - Seeding the database did not work on Windows machines</w:t>
             </w:r>
           </w:p>
         </w:tc>
@@ -1041,7 +1460,7 @@
               <w:rPr>
                 <w:rtl w:val="0"/>
               </w:rPr>
-              <w:t xml:space="preserve">When trying to make a new review, if you try and go back there is a missing template errors</w:t>
+              <w:t xml:space="preserve">Reviewing - When trying to make a new review, if you try and go back there is a missing template errors</w:t>
             </w:r>
           </w:p>
         </w:tc>
@@ -1151,7 +1570,7 @@
               <w:rPr>
                 <w:rtl w:val="0"/>
               </w:rPr>
-              <w:t xml:space="preserve">We could not search through the department database and the courses database and match them.</w:t>
+              <w:t xml:space="preserve">Searching - We could not search through the department database and the courses database and match them.</w:t>
             </w:r>
           </w:p>
         </w:tc>
@@ -1261,7 +1680,7 @@
               <w:rPr>
                 <w:rtl w:val="0"/>
               </w:rPr>
-              <w:t xml:space="preserve">Latest version of coffee rails caused issues with some of  the JavaScript and crashed the website for certain Windows machines</w:t>
+              <w:t xml:space="preserve">Overall Platform Defect - Latest version of coffee rails caused issues with some of  the JavaScript and crashed the website for certain Windows machines</w:t>
             </w:r>
           </w:p>
         </w:tc>
@@ -1977,7 +2396,7 @@
               <w:rPr>
                 <w:rtl w:val="0"/>
               </w:rPr>
-              <w:t xml:space="preserve">Description</w:t>
+              <w:t xml:space="preserve">Module - Description</w:t>
             </w:r>
           </w:p>
         </w:tc>
@@ -2071,7 +2490,7 @@
               <w:rPr>
                 <w:rtl w:val="0"/>
               </w:rPr>
-              <w:t xml:space="preserve">When seeding the Courses database, the same course was being seeded multiple times with the course number being appended multiple times.</w:t>
+              <w:t xml:space="preserve">Reviewing - When seeding the Courses database, the same course was being seeded multiple times with the course number being appended multiple times.</w:t>
             </w:r>
           </w:p>
         </w:tc>
@@ -2165,7 +2584,7 @@
               <w:rPr>
                 <w:rtl w:val="0"/>
               </w:rPr>
-              <w:t xml:space="preserve">When there is an alert on the page (for signing up, signing in, not having permissions without logging in, etc). The alerts were printed to the screen in 2 places.</w:t>
+              <w:t xml:space="preserve">Visual Display - When there is an alert on the page (for signing up, signing in, not having permissions without logging in, etc). The alerts were printed to the screen in 2 places.</w:t>
             </w:r>
           </w:p>
         </w:tc>
@@ -2259,7 +2678,7 @@
               <w:rPr>
                 <w:rtl w:val="0"/>
               </w:rPr>
-              <w:t xml:space="preserve">Our in-line description editing would be clickable and editable, but when clicking away (which should cause it to submit and change the description), the changes were not saved, and they were erased.</w:t>
+              <w:t xml:space="preserve">Visual Display - Our in-line description editing would be clickable and editable, but when clicking away (which should cause it to submit and change the description), the changes were not saved, and they were erased.</w:t>
             </w:r>
           </w:p>
         </w:tc>
@@ -2353,7 +2772,7 @@
               <w:rPr>
                 <w:rtl w:val="0"/>
               </w:rPr>
-              <w:t xml:space="preserve">When trying to print out the course name and number on their profile page the page did not output on the webpage</w:t>
+              <w:t xml:space="preserve">Visual Display - When trying to print out the course name and number on their profile page the page did not output on the webpage</w:t>
             </w:r>
           </w:p>
         </w:tc>
@@ -2447,7 +2866,7 @@
               <w:rPr>
                 <w:rtl w:val="0"/>
               </w:rPr>
-              <w:t xml:space="preserve">When setting up Contact the Devs, misunderstood the “to” and “from” variables and had them flipped. So the contact the dev emails were being sent to the wrong address.</w:t>
+              <w:t xml:space="preserve">Dev Requests - When setting up Contact the Devs, misunderstood the “to” and “from” variables and had them flipped. So the contact the dev emails were being sent to the wrong address.</w:t>
             </w:r>
           </w:p>
         </w:tc>
@@ -2541,7 +2960,7 @@
               <w:rPr>
                 <w:rtl w:val="0"/>
               </w:rPr>
-              <w:t xml:space="preserve">Star rating system would not appear on the course review page.</w:t>
+              <w:t xml:space="preserve">Review Rating - Star rating system would not appear on the course review page.</w:t>
             </w:r>
           </w:p>
         </w:tc>
@@ -2635,7 +3054,7 @@
               <w:rPr>
                 <w:rtl w:val="0"/>
               </w:rPr>
-              <w:t xml:space="preserve">The navbar would cover up content on whichever page it was loaded on</w:t>
+              <w:t xml:space="preserve">Visual Display - The navbar would cover up content on whichever page it was loaded on</w:t>
             </w:r>
           </w:p>
         </w:tc>
@@ -3067,7 +3486,7 @@
               <w:rPr>
                 <w:rtl w:val="0"/>
               </w:rPr>
-              <w:t xml:space="preserve">Description</w:t>
+              <w:t xml:space="preserve">Module - Description</w:t>
             </w:r>
           </w:p>
         </w:tc>
@@ -3161,7 +3580,7 @@
               <w:rPr>
                 <w:rtl w:val="0"/>
               </w:rPr>
-              <w:t xml:space="preserve">The “Forgot your password?” link on the login page would say it sent an email, but an email wouldn’t actually show up in your email inbox.</w:t>
+              <w:t xml:space="preserve">Log in - The “Forgot your password?” link on the login page would say it sent an email, but an email wouldn’t actually show up in your email inbox.</w:t>
             </w:r>
           </w:p>
         </w:tc>
@@ -3255,7 +3674,7 @@
               <w:rPr>
                 <w:rtl w:val="0"/>
               </w:rPr>
-              <w:t xml:space="preserve">When trying to leave a review when not logged in, the page crashes</w:t>
+              <w:t xml:space="preserve">Log in - When trying to leave a review when not logged in, the page crashes</w:t>
             </w:r>
           </w:p>
         </w:tc>
@@ -3349,7 +3768,7 @@
               <w:rPr>
                 <w:rtl w:val="0"/>
               </w:rPr>
-              <w:t xml:space="preserve">When trying to access the add review page while not logged in, the alert message was hidden by the nav bar.</w:t>
+              <w:t xml:space="preserve">Visual Display - When trying to access the add review page while not logged in, the alert message was hidden by the nav bar.</w:t>
             </w:r>
           </w:p>
         </w:tc>
@@ -3443,7 +3862,7 @@
               <w:rPr>
                 <w:rtl w:val="0"/>
               </w:rPr>
-              <w:t xml:space="preserve">Send message to devs while logged in does not fill out email for user logged in</w:t>
+              <w:t xml:space="preserve">Dev Requests - Send message to devs while logged in does not fill out email for user logged in</w:t>
             </w:r>
           </w:p>
         </w:tc>
@@ -3515,7 +3934,234 @@
 </file>
 
 <file path=word/numbering.xml><?xml version="1.0" encoding="utf-8"?>
-<w:numbering xmlns:mc="http://schemas.openxmlformats.org/markup-compatibility/2006" xmlns:o="urn:schemas-microsoft-com:office:office" xmlns:r="http://schemas.openxmlformats.org/officeDocument/2006/relationships" xmlns:m="http://schemas.openxmlformats.org/officeDocument/2006/math" xmlns:v="urn:schemas-microsoft-com:vml" xmlns:wp="http://schemas.openxmlformats.org/drawingml/2006/wordprocessingDrawing" xmlns:w10="urn:schemas-microsoft-com:office:word" xmlns:w="http://schemas.openxmlformats.org/wordprocessingml/2006/main" xmlns:wne="http://schemas.microsoft.com/office/word/2006/wordml" xmlns:sl="http://schemas.openxmlformats.org/schemaLibrary/2006/main" xmlns:a="http://schemas.openxmlformats.org/drawingml/2006/main" xmlns:pic="http://schemas.openxmlformats.org/drawingml/2006/picture" xmlns:c="http://schemas.openxmlformats.org/drawingml/2006/chart" xmlns:lc="http://schemas.openxmlformats.org/drawingml/2006/lockedCanvas" xmlns:dgm="http://schemas.openxmlformats.org/drawingml/2006/diagram" xmlns:wps="http://schemas.microsoft.com/office/word/2010/wordprocessingShape" xmlns:wpg="http://schemas.microsoft.com/office/word/2010/wordprocessingGroup"/>
+<w:numbering xmlns:mc="http://schemas.openxmlformats.org/markup-compatibility/2006" xmlns:o="urn:schemas-microsoft-com:office:office" xmlns:r="http://schemas.openxmlformats.org/officeDocument/2006/relationships" xmlns:m="http://schemas.openxmlformats.org/officeDocument/2006/math" xmlns:v="urn:schemas-microsoft-com:vml" xmlns:wp="http://schemas.openxmlformats.org/drawingml/2006/wordprocessingDrawing" xmlns:w10="urn:schemas-microsoft-com:office:word" xmlns:w="http://schemas.openxmlformats.org/wordprocessingml/2006/main" xmlns:wne="http://schemas.microsoft.com/office/word/2006/wordml" xmlns:sl="http://schemas.openxmlformats.org/schemaLibrary/2006/main" xmlns:a="http://schemas.openxmlformats.org/drawingml/2006/main" xmlns:pic="http://schemas.openxmlformats.org/drawingml/2006/picture" xmlns:c="http://schemas.openxmlformats.org/drawingml/2006/chart" xmlns:lc="http://schemas.openxmlformats.org/drawingml/2006/lockedCanvas" xmlns:dgm="http://schemas.openxmlformats.org/drawingml/2006/diagram" xmlns:wps="http://schemas.microsoft.com/office/word/2010/wordprocessingShape" xmlns:wpg="http://schemas.microsoft.com/office/word/2010/wordprocessingGroup">
+  <w:abstractNum w:abstractNumId="1">
+    <w:lvl w:ilvl="0">
+      <w:start w:val="1"/>
+      <w:numFmt w:val="decimal"/>
+      <w:lvlText w:val="%1."/>
+      <w:lvlJc w:val="left"/>
+      <w:pPr>
+        <w:ind w:left="720" w:firstLine="360"/>
+      </w:pPr>
+      <w:rPr>
+        <w:u w:val="none"/>
+      </w:rPr>
+    </w:lvl>
+    <w:lvl w:ilvl="1">
+      <w:start w:val="1"/>
+      <w:numFmt w:val="lowerLetter"/>
+      <w:lvlText w:val="%2."/>
+      <w:lvlJc w:val="left"/>
+      <w:pPr>
+        <w:ind w:left="1440" w:firstLine="1080"/>
+      </w:pPr>
+      <w:rPr>
+        <w:u w:val="none"/>
+      </w:rPr>
+    </w:lvl>
+    <w:lvl w:ilvl="2">
+      <w:start w:val="1"/>
+      <w:numFmt w:val="lowerRoman"/>
+      <w:lvlText w:val="%3."/>
+      <w:lvlJc w:val="right"/>
+      <w:pPr>
+        <w:ind w:left="2160" w:firstLine="1800"/>
+      </w:pPr>
+      <w:rPr>
+        <w:u w:val="none"/>
+      </w:rPr>
+    </w:lvl>
+    <w:lvl w:ilvl="3">
+      <w:start w:val="1"/>
+      <w:numFmt w:val="decimal"/>
+      <w:lvlText w:val="%4."/>
+      <w:lvlJc w:val="left"/>
+      <w:pPr>
+        <w:ind w:left="2880" w:firstLine="2520"/>
+      </w:pPr>
+      <w:rPr>
+        <w:u w:val="none"/>
+      </w:rPr>
+    </w:lvl>
+    <w:lvl w:ilvl="4">
+      <w:start w:val="1"/>
+      <w:numFmt w:val="lowerLetter"/>
+      <w:lvlText w:val="%5."/>
+      <w:lvlJc w:val="left"/>
+      <w:pPr>
+        <w:ind w:left="3600" w:firstLine="3240"/>
+      </w:pPr>
+      <w:rPr>
+        <w:u w:val="none"/>
+      </w:rPr>
+    </w:lvl>
+    <w:lvl w:ilvl="5">
+      <w:start w:val="1"/>
+      <w:numFmt w:val="lowerRoman"/>
+      <w:lvlText w:val="%6."/>
+      <w:lvlJc w:val="right"/>
+      <w:pPr>
+        <w:ind w:left="4320" w:firstLine="3960"/>
+      </w:pPr>
+      <w:rPr>
+        <w:u w:val="none"/>
+      </w:rPr>
+    </w:lvl>
+    <w:lvl w:ilvl="6">
+      <w:start w:val="1"/>
+      <w:numFmt w:val="decimal"/>
+      <w:lvlText w:val="%7."/>
+      <w:lvlJc w:val="left"/>
+      <w:pPr>
+        <w:ind w:left="5040" w:firstLine="4680"/>
+      </w:pPr>
+      <w:rPr>
+        <w:u w:val="none"/>
+      </w:rPr>
+    </w:lvl>
+    <w:lvl w:ilvl="7">
+      <w:start w:val="1"/>
+      <w:numFmt w:val="lowerLetter"/>
+      <w:lvlText w:val="%8."/>
+      <w:lvlJc w:val="left"/>
+      <w:pPr>
+        <w:ind w:left="5760" w:firstLine="5400"/>
+      </w:pPr>
+      <w:rPr>
+        <w:u w:val="none"/>
+      </w:rPr>
+    </w:lvl>
+    <w:lvl w:ilvl="8">
+      <w:start w:val="1"/>
+      <w:numFmt w:val="lowerRoman"/>
+      <w:lvlText w:val="%9."/>
+      <w:lvlJc w:val="right"/>
+      <w:pPr>
+        <w:ind w:left="6480" w:firstLine="6120"/>
+      </w:pPr>
+      <w:rPr>
+        <w:u w:val="none"/>
+      </w:rPr>
+    </w:lvl>
+  </w:abstractNum>
+  <w:abstractNum w:abstractNumId="2">
+    <w:lvl w:ilvl="0">
+      <w:start w:val="1"/>
+      <w:numFmt w:val="decimal"/>
+      <w:lvlText w:val="%1."/>
+      <w:lvlJc w:val="left"/>
+      <w:pPr>
+        <w:ind w:left="720" w:firstLine="360"/>
+      </w:pPr>
+      <w:rPr>
+        <w:u w:val="none"/>
+      </w:rPr>
+    </w:lvl>
+    <w:lvl w:ilvl="1">
+      <w:start w:val="1"/>
+      <w:numFmt w:val="lowerLetter"/>
+      <w:lvlText w:val="%2."/>
+      <w:lvlJc w:val="left"/>
+      <w:pPr>
+        <w:ind w:left="1440" w:firstLine="1080"/>
+      </w:pPr>
+      <w:rPr>
+        <w:u w:val="none"/>
+      </w:rPr>
+    </w:lvl>
+    <w:lvl w:ilvl="2">
+      <w:start w:val="1"/>
+      <w:numFmt w:val="lowerRoman"/>
+      <w:lvlText w:val="%3."/>
+      <w:lvlJc w:val="right"/>
+      <w:pPr>
+        <w:ind w:left="2160" w:firstLine="1800"/>
+      </w:pPr>
+      <w:rPr>
+        <w:u w:val="none"/>
+      </w:rPr>
+    </w:lvl>
+    <w:lvl w:ilvl="3">
+      <w:start w:val="1"/>
+      <w:numFmt w:val="decimal"/>
+      <w:lvlText w:val="%4."/>
+      <w:lvlJc w:val="left"/>
+      <w:pPr>
+        <w:ind w:left="2880" w:firstLine="2520"/>
+      </w:pPr>
+      <w:rPr>
+        <w:u w:val="none"/>
+      </w:rPr>
+    </w:lvl>
+    <w:lvl w:ilvl="4">
+      <w:start w:val="1"/>
+      <w:numFmt w:val="lowerLetter"/>
+      <w:lvlText w:val="%5."/>
+      <w:lvlJc w:val="left"/>
+      <w:pPr>
+        <w:ind w:left="3600" w:firstLine="3240"/>
+      </w:pPr>
+      <w:rPr>
+        <w:u w:val="none"/>
+      </w:rPr>
+    </w:lvl>
+    <w:lvl w:ilvl="5">
+      <w:start w:val="1"/>
+      <w:numFmt w:val="lowerRoman"/>
+      <w:lvlText w:val="%6."/>
+      <w:lvlJc w:val="right"/>
+      <w:pPr>
+        <w:ind w:left="4320" w:firstLine="3960"/>
+      </w:pPr>
+      <w:rPr>
+        <w:u w:val="none"/>
+      </w:rPr>
+    </w:lvl>
+    <w:lvl w:ilvl="6">
+      <w:start w:val="1"/>
+      <w:numFmt w:val="decimal"/>
+      <w:lvlText w:val="%7."/>
+      <w:lvlJc w:val="left"/>
+      <w:pPr>
+        <w:ind w:left="5040" w:firstLine="4680"/>
+      </w:pPr>
+      <w:rPr>
+        <w:u w:val="none"/>
+      </w:rPr>
+    </w:lvl>
+    <w:lvl w:ilvl="7">
+      <w:start w:val="1"/>
+      <w:numFmt w:val="lowerLetter"/>
+      <w:lvlText w:val="%8."/>
+      <w:lvlJc w:val="left"/>
+      <w:pPr>
+        <w:ind w:left="5760" w:firstLine="5400"/>
+      </w:pPr>
+      <w:rPr>
+        <w:u w:val="none"/>
+      </w:rPr>
+    </w:lvl>
+    <w:lvl w:ilvl="8">
+      <w:start w:val="1"/>
+      <w:numFmt w:val="lowerRoman"/>
+      <w:lvlText w:val="%9."/>
+      <w:lvlJc w:val="right"/>
+      <w:pPr>
+        <w:ind w:left="6480" w:firstLine="6120"/>
+      </w:pPr>
+      <w:rPr>
+        <w:u w:val="none"/>
+      </w:rPr>
+    </w:lvl>
+  </w:abstractNum>
+  <w:num w:numId="1">
+    <w:abstractNumId w:val="1"/>
+  </w:num>
+  <w:num w:numId="2">
+    <w:abstractNumId w:val="2"/>
+  </w:num>
+</w:numbering>
 </file>
 
 <file path=word/styles.xml><?xml version="1.0" encoding="utf-8"?>

</xml_diff>